<commit_message>
update C8 and upload code in C8
</commit_message>
<xml_diff>
--- a/Chapter_08/08-深度学习系统.docx
+++ b/Chapter_08/08-深度学习系统.docx
@@ -979,7 +979,19 @@
         <w:ind w:right="210"/>
       </w:pPr>
       <w:r>
-        <w:t xml:space="preserve">        Print('acc:', acc_meter.result().numpy())</w:t>
+        <w:t xml:space="preserve">        </w:t>
+      </w:r>
+      <w:r>
+        <w:rPr>
+          <w:rFonts w:hint="eastAsia"/>
+          <w:lang w:val="en-US" w:eastAsia="zh-CN"/>
+        </w:rPr>
+        <w:t>p</w:t>
+      </w:r>
+      <w:bookmarkStart w:id="2" w:name="_GoBack"/>
+      <w:bookmarkEnd w:id="2"/>
+      <w:r>
+        <w:t>rint('acc:', acc_meter.result().numpy())</w:t>
       </w:r>
     </w:p>
     <w:p>
@@ -2611,6 +2623,7 @@
       <w:pPr>
         <w:pStyle w:val="39"/>
         <w:numPr>
+          <w:ilvl w:val="0"/>
           <w:numId w:val="10"/>
         </w:numPr>
         <w:bidi w:val="0"/>
@@ -2629,6 +2642,7 @@
       <w:pPr>
         <w:pStyle w:val="39"/>
         <w:numPr>
+          <w:ilvl w:val="0"/>
           <w:numId w:val="10"/>
         </w:numPr>
         <w:bidi w:val="0"/>
@@ -2647,6 +2661,7 @@
       <w:pPr>
         <w:pStyle w:val="39"/>
         <w:numPr>
+          <w:ilvl w:val="0"/>
           <w:numId w:val="10"/>
         </w:numPr>
         <w:bidi w:val="0"/>
@@ -2665,6 +2680,7 @@
       <w:pPr>
         <w:pStyle w:val="39"/>
         <w:numPr>
+          <w:ilvl w:val="0"/>
           <w:numId w:val="10"/>
         </w:numPr>
         <w:bidi w:val="0"/>
@@ -2683,6 +2699,7 @@
       <w:pPr>
         <w:pStyle w:val="39"/>
         <w:numPr>
+          <w:ilvl w:val="0"/>
           <w:numId w:val="10"/>
         </w:numPr>
         <w:bidi w:val="0"/>
@@ -2701,6 +2718,7 @@
       <w:pPr>
         <w:pStyle w:val="39"/>
         <w:numPr>
+          <w:ilvl w:val="0"/>
           <w:numId w:val="10"/>
         </w:numPr>
         <w:bidi w:val="0"/>
@@ -2719,6 +2737,7 @@
       <w:pPr>
         <w:pStyle w:val="39"/>
         <w:numPr>
+          <w:ilvl w:val="0"/>
           <w:numId w:val="10"/>
         </w:numPr>
         <w:bidi w:val="0"/>
@@ -2737,6 +2756,7 @@
       <w:pPr>
         <w:pStyle w:val="39"/>
         <w:numPr>
+          <w:ilvl w:val="0"/>
           <w:numId w:val="10"/>
         </w:numPr>
         <w:bidi w:val="0"/>
@@ -2755,6 +2775,7 @@
       <w:pPr>
         <w:pStyle w:val="39"/>
         <w:numPr>
+          <w:ilvl w:val="0"/>
           <w:numId w:val="10"/>
         </w:numPr>
         <w:bidi w:val="0"/>
@@ -2773,6 +2794,7 @@
       <w:pPr>
         <w:pStyle w:val="39"/>
         <w:numPr>
+          <w:ilvl w:val="0"/>
           <w:numId w:val="10"/>
         </w:numPr>
         <w:bidi w:val="0"/>
@@ -3086,6 +3108,7 @@
       <w:pPr>
         <w:pStyle w:val="39"/>
         <w:numPr>
+          <w:ilvl w:val="0"/>
           <w:numId w:val="10"/>
         </w:numPr>
         <w:bidi w:val="0"/>
@@ -3104,6 +3127,7 @@
       <w:pPr>
         <w:pStyle w:val="39"/>
         <w:numPr>
+          <w:ilvl w:val="0"/>
           <w:numId w:val="10"/>
         </w:numPr>
         <w:bidi w:val="0"/>
@@ -3122,6 +3146,7 @@
       <w:pPr>
         <w:pStyle w:val="39"/>
         <w:numPr>
+          <w:ilvl w:val="0"/>
           <w:numId w:val="10"/>
         </w:numPr>
         <w:bidi w:val="0"/>
@@ -3140,6 +3165,7 @@
       <w:pPr>
         <w:pStyle w:val="39"/>
         <w:numPr>
+          <w:ilvl w:val="0"/>
           <w:numId w:val="10"/>
         </w:numPr>
         <w:bidi w:val="0"/>
@@ -3158,6 +3184,7 @@
       <w:pPr>
         <w:pStyle w:val="39"/>
         <w:numPr>
+          <w:ilvl w:val="0"/>
           <w:numId w:val="10"/>
         </w:numPr>
         <w:bidi w:val="0"/>
@@ -3176,6 +3203,7 @@
       <w:pPr>
         <w:pStyle w:val="39"/>
         <w:numPr>
+          <w:ilvl w:val="0"/>
           <w:numId w:val="10"/>
         </w:numPr>
         <w:bidi w:val="0"/>
@@ -3194,6 +3222,7 @@
       <w:pPr>
         <w:pStyle w:val="39"/>
         <w:numPr>
+          <w:ilvl w:val="0"/>
           <w:numId w:val="10"/>
         </w:numPr>
         <w:bidi w:val="0"/>
@@ -3212,6 +3241,7 @@
       <w:pPr>
         <w:pStyle w:val="39"/>
         <w:numPr>
+          <w:ilvl w:val="0"/>
           <w:numId w:val="10"/>
         </w:numPr>
         <w:bidi w:val="0"/>
@@ -3230,6 +3260,7 @@
       <w:pPr>
         <w:pStyle w:val="39"/>
         <w:numPr>
+          <w:ilvl w:val="0"/>
           <w:numId w:val="10"/>
         </w:numPr>
         <w:bidi w:val="0"/>
@@ -3248,6 +3279,7 @@
       <w:pPr>
         <w:pStyle w:val="39"/>
         <w:numPr>
+          <w:ilvl w:val="0"/>
           <w:numId w:val="10"/>
         </w:numPr>
         <w:bidi w:val="0"/>
@@ -3266,6 +3298,7 @@
       <w:pPr>
         <w:pStyle w:val="39"/>
         <w:numPr>
+          <w:ilvl w:val="0"/>
           <w:numId w:val="10"/>
         </w:numPr>
         <w:bidi w:val="0"/>
@@ -3284,6 +3317,7 @@
       <w:pPr>
         <w:pStyle w:val="39"/>
         <w:numPr>
+          <w:ilvl w:val="0"/>
           <w:numId w:val="10"/>
         </w:numPr>
         <w:bidi w:val="0"/>
@@ -3296,6 +3330,7 @@
       <w:pPr>
         <w:pStyle w:val="39"/>
         <w:numPr>
+          <w:ilvl w:val="0"/>
           <w:numId w:val="10"/>
         </w:numPr>
         <w:bidi w:val="0"/>
@@ -3314,6 +3349,7 @@
       <w:pPr>
         <w:pStyle w:val="39"/>
         <w:numPr>
+          <w:ilvl w:val="0"/>
           <w:numId w:val="10"/>
         </w:numPr>
         <w:bidi w:val="0"/>
@@ -3332,6 +3368,7 @@
       <w:pPr>
         <w:pStyle w:val="39"/>
         <w:numPr>
+          <w:ilvl w:val="0"/>
           <w:numId w:val="10"/>
         </w:numPr>
         <w:bidi w:val="0"/>
@@ -3350,6 +3387,7 @@
       <w:pPr>
         <w:pStyle w:val="39"/>
         <w:numPr>
+          <w:ilvl w:val="0"/>
           <w:numId w:val="10"/>
         </w:numPr>
         <w:bidi w:val="0"/>
@@ -3368,6 +3406,7 @@
       <w:pPr>
         <w:pStyle w:val="39"/>
         <w:numPr>
+          <w:ilvl w:val="0"/>
           <w:numId w:val="10"/>
         </w:numPr>
         <w:bidi w:val="0"/>
@@ -3386,6 +3425,7 @@
       <w:pPr>
         <w:pStyle w:val="39"/>
         <w:numPr>
+          <w:ilvl w:val="0"/>
           <w:numId w:val="10"/>
         </w:numPr>
         <w:bidi w:val="0"/>
@@ -3404,6 +3444,7 @@
       <w:pPr>
         <w:pStyle w:val="39"/>
         <w:numPr>
+          <w:ilvl w:val="0"/>
           <w:numId w:val="10"/>
         </w:numPr>
         <w:bidi w:val="0"/>
@@ -3422,6 +3463,7 @@
       <w:pPr>
         <w:pStyle w:val="39"/>
         <w:numPr>
+          <w:ilvl w:val="0"/>
           <w:numId w:val="10"/>
         </w:numPr>
         <w:bidi w:val="0"/>
@@ -3440,6 +3482,7 @@
       <w:pPr>
         <w:pStyle w:val="39"/>
         <w:numPr>
+          <w:ilvl w:val="0"/>
           <w:numId w:val="10"/>
         </w:numPr>
         <w:bidi w:val="0"/>
@@ -3458,6 +3501,7 @@
       <w:pPr>
         <w:pStyle w:val="39"/>
         <w:numPr>
+          <w:ilvl w:val="0"/>
           <w:numId w:val="10"/>
         </w:numPr>
         <w:bidi w:val="0"/>
@@ -3745,6 +3789,7 @@
         <w:pStyle w:val="35"/>
         <w:widowControl w:val="0"/>
         <w:numPr>
+          <w:ilvl w:val="0"/>
           <w:numId w:val="0"/>
         </w:numPr>
         <w:spacing w:line="360" w:lineRule="auto"/>
@@ -3838,8 +3883,6 @@
         </w:rPr>
         <w:t>区别与联系</w:t>
       </w:r>
-      <w:bookmarkStart w:id="2" w:name="_GoBack"/>
-      <w:bookmarkEnd w:id="2"/>
     </w:p>
     <w:p>
       <w:pPr>
@@ -4036,7 +4079,17 @@
     </w:p>
     <w:p>
       <w:r>
-        <w:t xml:space="preserve">[1] 庞涛.开源深度学习框架发展现状与趋势研究[J].互联网天地,2018(04):46-54. </w:t>
+        <w:t>[</w:t>
+      </w:r>
+      <w:r>
+        <w:rPr>
+          <w:rFonts w:hint="eastAsia"/>
+          <w:lang w:val="en-US" w:eastAsia="zh-CN"/>
+        </w:rPr>
+        <w:t>2</w:t>
+      </w:r>
+      <w:r>
+        <w:t xml:space="preserve">] 庞涛.开源深度学习框架发展现状与趋势研究[J].互联网天地,2018(04):46-54. </w:t>
       </w:r>
     </w:p>
     <w:p/>

</xml_diff>

<commit_message>
update reference of C8 and C9
</commit_message>
<xml_diff>
--- a/Chapter_08/08-深度学习系统.docx
+++ b/Chapter_08/08-深度学习系统.docx
@@ -988,8 +988,6 @@
         </w:rPr>
         <w:t>p</w:t>
       </w:r>
-      <w:bookmarkStart w:id="2" w:name="_GoBack"/>
-      <w:bookmarkEnd w:id="2"/>
       <w:r>
         <w:t>rint('acc:', acc_meter.result().numpy())</w:t>
       </w:r>
@@ -4057,23 +4055,6 @@
     </w:p>
     <w:p>
       <w:r>
-        <w:rPr>
-          <w:rFonts w:hint="eastAsia"/>
-        </w:rPr>
-        <w:t>使用Zotero工具栏中的</w:t>
-      </w:r>
-      <w:r>
-        <w:t>Add/Edit Bibliography</w:t>
-      </w:r>
-      <w:r>
-        <w:rPr>
-          <w:rFonts w:hint="eastAsia"/>
-        </w:rPr>
-        <w:t>插入参考文献。</w:t>
-      </w:r>
-    </w:p>
-    <w:p>
-      <w:r>
         <w:t>[1]加日拉·买买提热衣木,常富蓉,刘晨等.主流深度学习框架对比[J].电子技术与软件工程,2018,No.129(07):74.</w:t>
       </w:r>
     </w:p>
@@ -4089,7 +4070,12 @@
         <w:t>2</w:t>
       </w:r>
       <w:r>
-        <w:t xml:space="preserve">] 庞涛.开源深度学习框架发展现状与趋势研究[J].互联网天地,2018(04):46-54. </w:t>
+        <w:t>]庞涛.开</w:t>
+      </w:r>
+      <w:bookmarkStart w:id="2" w:name="_GoBack"/>
+      <w:bookmarkEnd w:id="2"/>
+      <w:r>
+        <w:t xml:space="preserve">源深度学习框架发展现状与趋势研究[J].互联网天地,2018(04):46-54. </w:t>
       </w:r>
     </w:p>
     <w:p/>

</xml_diff>